<commit_message>
Push final documentation updates
</commit_message>
<xml_diff>
--- a/Group4AssignmentDocumentationWeek5.docx
+++ b/Group4AssignmentDocumentationWeek5.docx
@@ -141,37 +141,21 @@
         <w:rPr>
           <w:rFonts w:asciiTheme="majorHAnsi" w:hAnsiTheme="majorHAnsi" w:cstheme="majorHAnsi"/>
         </w:rPr>
-        <w:t xml:space="preserve">All passwords must be </w:t>
-      </w:r>
-      <w:proofErr w:type="gramStart"/>
-      <w:r>
+        <w:t>All passwords must be encrypted</w:t>
+      </w:r>
+    </w:p>
+    <w:p>
+      <w:pPr>
         <w:rPr>
           <w:rFonts w:asciiTheme="majorHAnsi" w:hAnsiTheme="majorHAnsi" w:cstheme="majorHAnsi"/>
         </w:rPr>
-        <w:t>encrypted</w:t>
-      </w:r>
-      <w:proofErr w:type="gramEnd"/>
-    </w:p>
-    <w:p>
-      <w:pPr>
+      </w:pPr>
+      <w:r>
         <w:rPr>
           <w:rFonts w:asciiTheme="majorHAnsi" w:hAnsiTheme="majorHAnsi" w:cstheme="majorHAnsi"/>
         </w:rPr>
-      </w:pPr>
-      <w:r>
-        <w:rPr>
-          <w:rFonts w:asciiTheme="majorHAnsi" w:hAnsiTheme="majorHAnsi" w:cstheme="majorHAnsi"/>
-        </w:rPr>
-        <w:t xml:space="preserve">Exit the program on user </w:t>
-      </w:r>
-      <w:proofErr w:type="gramStart"/>
-      <w:r>
-        <w:rPr>
-          <w:rFonts w:asciiTheme="majorHAnsi" w:hAnsiTheme="majorHAnsi" w:cstheme="majorHAnsi"/>
-        </w:rPr>
-        <w:t>request</w:t>
-      </w:r>
-      <w:proofErr w:type="gramEnd"/>
+        <w:t>Exit the program on user request</w:t>
+      </w:r>
     </w:p>
     <w:p>
       <w:pPr>
@@ -1066,6 +1050,7 @@
                 <w:color w:val="000000"/>
                 <w:sz w:val="18"/>
               </w:rPr>
+              <w:lastRenderedPageBreak/>
               <w:t>2/1/2023</w:t>
             </w:r>
           </w:p>
@@ -1309,6 +1294,142 @@
               </w:rPr>
               <w:t xml:space="preserve"> Users have ability to exit program, Users can now add books to the books.csv file,</w:t>
             </w:r>
+            <w:r>
+              <w:rPr>
+                <w:rFonts w:ascii="Century Gothic" w:hAnsi="Century Gothic"/>
+                <w:color w:val="000000"/>
+                <w:sz w:val="18"/>
+              </w:rPr>
+              <w:t xml:space="preserve"> users are able to create a list of books to store in their “cart”</w:t>
+            </w:r>
+          </w:p>
+        </w:tc>
+        <w:tc>
+          <w:tcPr>
+            <w:tcW w:w="2611" w:type="dxa"/>
+            <w:tcBorders>
+              <w:top w:val="single" w:sz="4" w:space="0" w:color="A6A6A6"/>
+              <w:left w:val="single" w:sz="4" w:space="0" w:color="A6A6A6"/>
+              <w:bottom w:val="single" w:sz="4" w:space="0" w:color="A6A6A6"/>
+              <w:right w:val="single" w:sz="4" w:space="0" w:color="A6A6A6"/>
+            </w:tcBorders>
+            <w:tcMar>
+              <w:top w:w="0" w:type="dxa"/>
+              <w:left w:w="108" w:type="dxa"/>
+              <w:bottom w:w="0" w:type="dxa"/>
+              <w:right w:w="108" w:type="dxa"/>
+            </w:tcMar>
+            <w:vAlign w:val="center"/>
+          </w:tcPr>
+          <w:p>
+            <w:pPr>
+              <w:pStyle w:val="TableText"/>
+              <w:rPr>
+                <w:rFonts w:ascii="Century Gothic" w:hAnsi="Century Gothic"/>
+                <w:color w:val="000000"/>
+                <w:sz w:val="18"/>
+              </w:rPr>
+            </w:pPr>
+            <w:r>
+              <w:rPr>
+                <w:rFonts w:ascii="Century Gothic" w:hAnsi="Century Gothic"/>
+                <w:color w:val="000000"/>
+                <w:sz w:val="18"/>
+              </w:rPr>
+              <w:t>Christopher Rodela</w:t>
+            </w:r>
+          </w:p>
+        </w:tc>
+      </w:tr>
+      <w:tr>
+        <w:trPr>
+          <w:cantSplit/>
+          <w:trHeight w:val="403"/>
+        </w:trPr>
+        <w:tc>
+          <w:tcPr>
+            <w:tcW w:w="1940" w:type="dxa"/>
+            <w:tcBorders>
+              <w:top w:val="single" w:sz="4" w:space="0" w:color="A6A6A6"/>
+              <w:left w:val="single" w:sz="4" w:space="0" w:color="A6A6A6"/>
+              <w:bottom w:val="single" w:sz="4" w:space="0" w:color="A6A6A6"/>
+              <w:right w:val="single" w:sz="4" w:space="0" w:color="A6A6A6"/>
+            </w:tcBorders>
+            <w:tcMar>
+              <w:top w:w="0" w:type="dxa"/>
+              <w:left w:w="108" w:type="dxa"/>
+              <w:bottom w:w="0" w:type="dxa"/>
+              <w:right w:w="108" w:type="dxa"/>
+            </w:tcMar>
+            <w:vAlign w:val="center"/>
+          </w:tcPr>
+          <w:p>
+            <w:pPr>
+              <w:pStyle w:val="TableText"/>
+              <w:jc w:val="center"/>
+              <w:rPr>
+                <w:rFonts w:ascii="Century Gothic" w:hAnsi="Century Gothic"/>
+                <w:color w:val="000000"/>
+                <w:sz w:val="18"/>
+              </w:rPr>
+            </w:pPr>
+          </w:p>
+        </w:tc>
+        <w:tc>
+          <w:tcPr>
+            <w:tcW w:w="1212" w:type="dxa"/>
+            <w:tcBorders>
+              <w:top w:val="single" w:sz="4" w:space="0" w:color="A6A6A6"/>
+              <w:left w:val="single" w:sz="4" w:space="0" w:color="A6A6A6"/>
+              <w:bottom w:val="single" w:sz="4" w:space="0" w:color="A6A6A6"/>
+              <w:right w:val="single" w:sz="4" w:space="0" w:color="A6A6A6"/>
+            </w:tcBorders>
+            <w:tcMar>
+              <w:top w:w="0" w:type="dxa"/>
+              <w:left w:w="108" w:type="dxa"/>
+              <w:bottom w:w="0" w:type="dxa"/>
+              <w:right w:w="108" w:type="dxa"/>
+            </w:tcMar>
+            <w:vAlign w:val="center"/>
+          </w:tcPr>
+          <w:p>
+            <w:pPr>
+              <w:pStyle w:val="TableText"/>
+              <w:jc w:val="center"/>
+              <w:rPr>
+                <w:rFonts w:ascii="Century Gothic" w:hAnsi="Century Gothic"/>
+                <w:color w:val="000000"/>
+                <w:sz w:val="18"/>
+              </w:rPr>
+            </w:pPr>
+          </w:p>
+        </w:tc>
+        <w:tc>
+          <w:tcPr>
+            <w:tcW w:w="4929" w:type="dxa"/>
+            <w:tcBorders>
+              <w:top w:val="single" w:sz="4" w:space="0" w:color="A6A6A6"/>
+              <w:left w:val="single" w:sz="4" w:space="0" w:color="A6A6A6"/>
+              <w:bottom w:val="single" w:sz="4" w:space="0" w:color="A6A6A6"/>
+              <w:right w:val="single" w:sz="4" w:space="0" w:color="A6A6A6"/>
+            </w:tcBorders>
+            <w:tcMar>
+              <w:top w:w="0" w:type="dxa"/>
+              <w:left w:w="108" w:type="dxa"/>
+              <w:bottom w:w="0" w:type="dxa"/>
+              <w:right w:w="108" w:type="dxa"/>
+            </w:tcMar>
+            <w:vAlign w:val="center"/>
+          </w:tcPr>
+          <w:p>
+            <w:pPr>
+              <w:pStyle w:val="TableText"/>
+              <w:rPr>
+                <w:rFonts w:ascii="Century Gothic" w:hAnsi="Century Gothic"/>
+                <w:color w:val="000000"/>
+                <w:sz w:val="18"/>
+              </w:rPr>
+            </w:pPr>
           </w:p>
         </w:tc>
         <w:tc>
@@ -1460,126 +1581,6 @@
           </w:p>
         </w:tc>
       </w:tr>
-      <w:tr>
-        <w:trPr>
-          <w:cantSplit/>
-          <w:trHeight w:val="403"/>
-        </w:trPr>
-        <w:tc>
-          <w:tcPr>
-            <w:tcW w:w="1940" w:type="dxa"/>
-            <w:tcBorders>
-              <w:top w:val="single" w:sz="4" w:space="0" w:color="A6A6A6"/>
-              <w:left w:val="single" w:sz="4" w:space="0" w:color="A6A6A6"/>
-              <w:bottom w:val="single" w:sz="4" w:space="0" w:color="A6A6A6"/>
-              <w:right w:val="single" w:sz="4" w:space="0" w:color="A6A6A6"/>
-            </w:tcBorders>
-            <w:tcMar>
-              <w:top w:w="0" w:type="dxa"/>
-              <w:left w:w="108" w:type="dxa"/>
-              <w:bottom w:w="0" w:type="dxa"/>
-              <w:right w:w="108" w:type="dxa"/>
-            </w:tcMar>
-            <w:vAlign w:val="center"/>
-          </w:tcPr>
-          <w:p>
-            <w:pPr>
-              <w:pStyle w:val="TableText"/>
-              <w:jc w:val="center"/>
-              <w:rPr>
-                <w:rFonts w:ascii="Century Gothic" w:hAnsi="Century Gothic"/>
-                <w:color w:val="000000"/>
-                <w:sz w:val="18"/>
-              </w:rPr>
-            </w:pPr>
-          </w:p>
-        </w:tc>
-        <w:tc>
-          <w:tcPr>
-            <w:tcW w:w="1212" w:type="dxa"/>
-            <w:tcBorders>
-              <w:top w:val="single" w:sz="4" w:space="0" w:color="A6A6A6"/>
-              <w:left w:val="single" w:sz="4" w:space="0" w:color="A6A6A6"/>
-              <w:bottom w:val="single" w:sz="4" w:space="0" w:color="A6A6A6"/>
-              <w:right w:val="single" w:sz="4" w:space="0" w:color="A6A6A6"/>
-            </w:tcBorders>
-            <w:tcMar>
-              <w:top w:w="0" w:type="dxa"/>
-              <w:left w:w="108" w:type="dxa"/>
-              <w:bottom w:w="0" w:type="dxa"/>
-              <w:right w:w="108" w:type="dxa"/>
-            </w:tcMar>
-            <w:vAlign w:val="center"/>
-          </w:tcPr>
-          <w:p>
-            <w:pPr>
-              <w:pStyle w:val="TableText"/>
-              <w:jc w:val="center"/>
-              <w:rPr>
-                <w:rFonts w:ascii="Century Gothic" w:hAnsi="Century Gothic"/>
-                <w:color w:val="000000"/>
-                <w:sz w:val="18"/>
-              </w:rPr>
-            </w:pPr>
-          </w:p>
-        </w:tc>
-        <w:tc>
-          <w:tcPr>
-            <w:tcW w:w="4929" w:type="dxa"/>
-            <w:tcBorders>
-              <w:top w:val="single" w:sz="4" w:space="0" w:color="A6A6A6"/>
-              <w:left w:val="single" w:sz="4" w:space="0" w:color="A6A6A6"/>
-              <w:bottom w:val="single" w:sz="4" w:space="0" w:color="A6A6A6"/>
-              <w:right w:val="single" w:sz="4" w:space="0" w:color="A6A6A6"/>
-            </w:tcBorders>
-            <w:tcMar>
-              <w:top w:w="0" w:type="dxa"/>
-              <w:left w:w="108" w:type="dxa"/>
-              <w:bottom w:w="0" w:type="dxa"/>
-              <w:right w:w="108" w:type="dxa"/>
-            </w:tcMar>
-            <w:vAlign w:val="center"/>
-          </w:tcPr>
-          <w:p>
-            <w:pPr>
-              <w:pStyle w:val="TableText"/>
-              <w:rPr>
-                <w:rFonts w:ascii="Century Gothic" w:hAnsi="Century Gothic"/>
-                <w:color w:val="000000"/>
-                <w:sz w:val="18"/>
-              </w:rPr>
-            </w:pPr>
-          </w:p>
-        </w:tc>
-        <w:tc>
-          <w:tcPr>
-            <w:tcW w:w="2611" w:type="dxa"/>
-            <w:tcBorders>
-              <w:top w:val="single" w:sz="4" w:space="0" w:color="A6A6A6"/>
-              <w:left w:val="single" w:sz="4" w:space="0" w:color="A6A6A6"/>
-              <w:bottom w:val="single" w:sz="4" w:space="0" w:color="A6A6A6"/>
-              <w:right w:val="single" w:sz="4" w:space="0" w:color="A6A6A6"/>
-            </w:tcBorders>
-            <w:tcMar>
-              <w:top w:w="0" w:type="dxa"/>
-              <w:left w:w="108" w:type="dxa"/>
-              <w:bottom w:w="0" w:type="dxa"/>
-              <w:right w:w="108" w:type="dxa"/>
-            </w:tcMar>
-            <w:vAlign w:val="center"/>
-          </w:tcPr>
-          <w:p>
-            <w:pPr>
-              <w:pStyle w:val="TableText"/>
-              <w:rPr>
-                <w:rFonts w:ascii="Century Gothic" w:hAnsi="Century Gothic"/>
-                <w:color w:val="000000"/>
-                <w:sz w:val="18"/>
-              </w:rPr>
-            </w:pPr>
-          </w:p>
-        </w:tc>
-      </w:tr>
     </w:tbl>
     <w:p>
       <w:pPr>
@@ -1774,69 +1775,33 @@
           <w:rFonts w:ascii="Century Gothic" w:hAnsi="Century Gothic"/>
         </w:rPr>
       </w:pPr>
-      <w:proofErr w:type="spellStart"/>
-      <w:r>
-        <w:rPr>
-          <w:rFonts w:ascii="Century Gothic" w:hAnsi="Century Gothic"/>
-        </w:rPr>
-        <w:t>Camelcase</w:t>
-      </w:r>
-      <w:proofErr w:type="spellEnd"/>
-      <w:r>
-        <w:rPr>
-          <w:rFonts w:ascii="Century Gothic" w:hAnsi="Century Gothic"/>
-        </w:rPr>
-        <w:t xml:space="preserve"> will be used for all </w:t>
-      </w:r>
-      <w:proofErr w:type="gramStart"/>
-      <w:r>
-        <w:rPr>
-          <w:rFonts w:ascii="Century Gothic" w:hAnsi="Century Gothic"/>
-        </w:rPr>
-        <w:t>variable</w:t>
-      </w:r>
-      <w:proofErr w:type="gramEnd"/>
-      <w:r>
-        <w:rPr>
-          <w:rFonts w:ascii="Century Gothic" w:hAnsi="Century Gothic"/>
-        </w:rPr>
-        <w:t xml:space="preserve">, function, and file names, except for any class constructor functions. </w:t>
-      </w:r>
-    </w:p>
-    <w:p>
-      <w:pPr>
-        <w:pStyle w:val="Standard"/>
-        <w:rPr>
-          <w:rFonts w:ascii="Century Gothic" w:hAnsi="Century Gothic"/>
-        </w:rPr>
-      </w:pPr>
-    </w:p>
-    <w:p>
-      <w:pPr>
-        <w:pStyle w:val="Standard"/>
-        <w:rPr>
-          <w:rFonts w:ascii="Century Gothic" w:hAnsi="Century Gothic"/>
-        </w:rPr>
-      </w:pPr>
-      <w:r>
-        <w:rPr>
-          <w:rFonts w:ascii="Century Gothic" w:hAnsi="Century Gothic"/>
-        </w:rPr>
-        <w:t>UX/UI will be separated from the back-end logic in a separate .</w:t>
-      </w:r>
-      <w:proofErr w:type="spellStart"/>
-      <w:r>
-        <w:rPr>
-          <w:rFonts w:ascii="Century Gothic" w:hAnsi="Century Gothic"/>
-        </w:rPr>
-        <w:t>cpp</w:t>
-      </w:r>
-      <w:proofErr w:type="spellEnd"/>
-      <w:r>
-        <w:rPr>
-          <w:rFonts w:ascii="Century Gothic" w:hAnsi="Century Gothic"/>
-        </w:rPr>
-        <w:t xml:space="preserve"> file. </w:t>
+      <w:r>
+        <w:rPr>
+          <w:rFonts w:ascii="Century Gothic" w:hAnsi="Century Gothic"/>
+        </w:rPr>
+        <w:t xml:space="preserve">Camelcase will be used for all variable, function, and file names, except for any class constructor functions. </w:t>
+      </w:r>
+    </w:p>
+    <w:p>
+      <w:pPr>
+        <w:pStyle w:val="Standard"/>
+        <w:rPr>
+          <w:rFonts w:ascii="Century Gothic" w:hAnsi="Century Gothic"/>
+        </w:rPr>
+      </w:pPr>
+    </w:p>
+    <w:p>
+      <w:pPr>
+        <w:pStyle w:val="Standard"/>
+        <w:rPr>
+          <w:rFonts w:ascii="Century Gothic" w:hAnsi="Century Gothic"/>
+        </w:rPr>
+      </w:pPr>
+      <w:r>
+        <w:rPr>
+          <w:rFonts w:ascii="Century Gothic" w:hAnsi="Century Gothic"/>
+        </w:rPr>
+        <w:t xml:space="preserve">UX/UI will be separated from the back-end logic in a separate .cpp file. </w:t>
       </w:r>
     </w:p>
     <w:p>
@@ -1996,21 +1961,7 @@
         <w:rPr>
           <w:rFonts w:ascii="Century Gothic" w:hAnsi="Century Gothic"/>
         </w:rPr>
-        <w:t xml:space="preserve"> - Mainly using the </w:t>
-      </w:r>
-      <w:proofErr w:type="gramStart"/>
-      <w:r>
-        <w:rPr>
-          <w:rFonts w:ascii="Century Gothic" w:hAnsi="Century Gothic"/>
-        </w:rPr>
-        <w:t>find(</w:t>
-      </w:r>
-      <w:proofErr w:type="gramEnd"/>
-      <w:r>
-        <w:rPr>
-          <w:rFonts w:ascii="Century Gothic" w:hAnsi="Century Gothic"/>
-        </w:rPr>
-        <w:t>) function section.</w:t>
+        <w:t xml:space="preserve"> - Mainly using the find() function section.</w:t>
       </w:r>
     </w:p>
     <w:p>
@@ -2039,21 +1990,7 @@
         <w:rPr>
           <w:rFonts w:ascii="Century Gothic" w:hAnsi="Century Gothic"/>
         </w:rPr>
-        <w:t xml:space="preserve">Boost library used for MD5 password </w:t>
-      </w:r>
-      <w:proofErr w:type="gramStart"/>
-      <w:r>
-        <w:rPr>
-          <w:rFonts w:ascii="Century Gothic" w:hAnsi="Century Gothic"/>
-        </w:rPr>
-        <w:t>hashing</w:t>
-      </w:r>
-      <w:proofErr w:type="gramEnd"/>
-      <w:r>
-        <w:rPr>
-          <w:rFonts w:ascii="Century Gothic" w:hAnsi="Century Gothic"/>
-        </w:rPr>
-        <w:t xml:space="preserve"> </w:t>
+        <w:t xml:space="preserve">Boost library used for MD5 password hashing </w:t>
       </w:r>
     </w:p>
     <w:p>
@@ -2255,6 +2192,28 @@
           <w:rFonts w:ascii="Century Gothic" w:hAnsi="Century Gothic"/>
         </w:rPr>
       </w:pPr>
+      <w:r>
+        <w:rPr>
+          <w:rFonts w:ascii="Century Gothic" w:hAnsi="Century Gothic"/>
+        </w:rPr>
+        <w:t>Exporting a user list of books to a new csv file.</w:t>
+      </w:r>
+    </w:p>
+    <w:p>
+      <w:pPr>
+        <w:pStyle w:val="Standard"/>
+        <w:rPr>
+          <w:rFonts w:ascii="Century Gothic" w:hAnsi="Century Gothic"/>
+        </w:rPr>
+      </w:pPr>
+    </w:p>
+    <w:p>
+      <w:pPr>
+        <w:pStyle w:val="Standard"/>
+        <w:rPr>
+          <w:rFonts w:ascii="Century Gothic" w:hAnsi="Century Gothic"/>
+        </w:rPr>
+      </w:pPr>
     </w:p>
     <w:p>
       <w:pPr>
@@ -2695,21 +2654,7 @@
         <w:rPr>
           <w:rFonts w:ascii="Century Gothic" w:hAnsi="Century Gothic"/>
         </w:rPr>
-        <w:t xml:space="preserve">er will need to have the </w:t>
-      </w:r>
-      <w:proofErr w:type="spellStart"/>
-      <w:r>
-        <w:rPr>
-          <w:rFonts w:ascii="Century Gothic" w:hAnsi="Century Gothic"/>
-        </w:rPr>
-        <w:t>RapidCSV</w:t>
-      </w:r>
-      <w:proofErr w:type="spellEnd"/>
-      <w:r>
-        <w:rPr>
-          <w:rFonts w:ascii="Century Gothic" w:hAnsi="Century Gothic"/>
-        </w:rPr>
-        <w:t xml:space="preserve"> librar</w:t>
+        <w:t>er will need to have the RapidCSV librar</w:t>
       </w:r>
       <w:r>
         <w:rPr>
@@ -2777,6 +2722,7 @@
         <w:rPr>
           <w:rFonts w:ascii="Century Gothic" w:hAnsi="Century Gothic"/>
         </w:rPr>
+        <w:lastRenderedPageBreak/>
         <w:t>The user has the option to exit the program at certain points in the program, but when asked to enter information such as an ISBN or Book Title, they are not able to exit the program until they successfully enter the correct information into the input field.</w:t>
       </w:r>
     </w:p>
@@ -3229,17 +3175,7 @@
                 <w:sz w:val="18"/>
                 <w:szCs w:val="18"/>
               </w:rPr>
-              <w:t xml:space="preserve"> </w:t>
-            </w:r>
-            <w:proofErr w:type="gramStart"/>
-            <w:r>
-              <w:rPr>
-                <w:rFonts w:ascii="Century Gothic" w:eastAsia="Times New Roman" w:hAnsi="Century Gothic" w:cs="Times New Roman"/>
-                <w:color w:val="000000"/>
-                <w:sz w:val="18"/>
-                <w:szCs w:val="18"/>
-              </w:rPr>
-              <w:t>pair</w:t>
+              <w:t xml:space="preserve"> pair</w:t>
             </w:r>
             <w:r>
               <w:rPr>
@@ -3248,17 +3184,7 @@
                 <w:sz w:val="18"/>
                 <w:szCs w:val="18"/>
               </w:rPr>
-              <w:t>“ along</w:t>
-            </w:r>
-            <w:proofErr w:type="gramEnd"/>
-            <w:r>
-              <w:rPr>
-                <w:rFonts w:ascii="Century Gothic" w:eastAsia="Times New Roman" w:hAnsi="Century Gothic" w:cs="Times New Roman"/>
-                <w:color w:val="000000"/>
-                <w:sz w:val="18"/>
-                <w:szCs w:val="18"/>
-              </w:rPr>
-              <w:t xml:space="preserve"> with a prompt for the option of either trying to log in again or to exit the program.</w:t>
+              <w:t>“ along with a prompt for the option of either trying to log in again or to exit the program.</w:t>
             </w:r>
           </w:p>
         </w:tc>
@@ -3619,47 +3545,7 @@
                 <w:sz w:val="18"/>
                 <w:szCs w:val="18"/>
               </w:rPr>
-              <w:t xml:space="preserve">We are going to be importing, reading, and parsing data from multiple external files, the books and the </w:t>
-            </w:r>
-            <w:proofErr w:type="gramStart"/>
-            <w:r>
-              <w:rPr>
-                <w:rFonts w:ascii="Century Gothic" w:eastAsia="Times New Roman" w:hAnsi="Century Gothic" w:cs="Times New Roman"/>
-                <w:color w:val="000000"/>
-                <w:sz w:val="18"/>
-                <w:szCs w:val="18"/>
-              </w:rPr>
-              <w:t>users</w:t>
-            </w:r>
-            <w:proofErr w:type="gramEnd"/>
-            <w:r>
-              <w:rPr>
-                <w:rFonts w:ascii="Century Gothic" w:eastAsia="Times New Roman" w:hAnsi="Century Gothic" w:cs="Times New Roman"/>
-                <w:color w:val="000000"/>
-                <w:sz w:val="18"/>
-                <w:szCs w:val="18"/>
-              </w:rPr>
-              <w:t xml:space="preserve"> files, using the .CSV format. This will require the use of the </w:t>
-            </w:r>
-            <w:proofErr w:type="spellStart"/>
-            <w:r>
-              <w:rPr>
-                <w:rFonts w:ascii="Century Gothic" w:eastAsia="Times New Roman" w:hAnsi="Century Gothic" w:cs="Times New Roman"/>
-                <w:color w:val="000000"/>
-                <w:sz w:val="18"/>
-                <w:szCs w:val="18"/>
-              </w:rPr>
-              <w:t>RapidCSV</w:t>
-            </w:r>
-            <w:proofErr w:type="spellEnd"/>
-            <w:r>
-              <w:rPr>
-                <w:rFonts w:ascii="Century Gothic" w:eastAsia="Times New Roman" w:hAnsi="Century Gothic" w:cs="Times New Roman"/>
-                <w:color w:val="000000"/>
-                <w:sz w:val="18"/>
-                <w:szCs w:val="18"/>
-              </w:rPr>
-              <w:t xml:space="preserve"> library.</w:t>
+              <w:t>We are going to be importing, reading, and parsing data from multiple external files, the books and the users files, using the .CSV format. This will require the use of the RapidCSV library.</w:t>
             </w:r>
           </w:p>
         </w:tc>
@@ -3891,7 +3777,6 @@
         <w:rPr>
           <w:rFonts w:eastAsia="Times New Roman"/>
         </w:rPr>
-        <w:lastRenderedPageBreak/>
         <w:t>SYSTEM FEATURE 3</w:t>
       </w:r>
       <w:bookmarkEnd w:id="16"/>
@@ -4304,38 +4189,120 @@
           <w:rFonts w:eastAsia="Times New Roman"/>
         </w:rPr>
       </w:pPr>
-      <w:r>
+    </w:p>
+    <w:p>
+      <w:pPr>
+        <w:pStyle w:val="Heading2"/>
         <w:rPr>
           <w:rFonts w:eastAsia="Times New Roman"/>
         </w:rPr>
+      </w:pPr>
+    </w:p>
+    <w:p>
+      <w:pPr>
+        <w:pStyle w:val="Heading2"/>
+        <w:rPr>
+          <w:rFonts w:eastAsia="Times New Roman"/>
+        </w:rPr>
+      </w:pPr>
+    </w:p>
+    <w:p>
+      <w:pPr>
+        <w:pStyle w:val="Heading2"/>
+        <w:rPr>
+          <w:rFonts w:eastAsia="Times New Roman"/>
+        </w:rPr>
+      </w:pPr>
+    </w:p>
+    <w:p>
+      <w:pPr>
+        <w:pStyle w:val="Heading2"/>
+        <w:rPr>
+          <w:rFonts w:eastAsia="Times New Roman"/>
+        </w:rPr>
+      </w:pPr>
+    </w:p>
+    <w:p>
+      <w:pPr>
+        <w:pStyle w:val="Heading2"/>
+        <w:rPr>
+          <w:rFonts w:eastAsia="Times New Roman"/>
+        </w:rPr>
+      </w:pPr>
+    </w:p>
+    <w:p>
+      <w:pPr>
+        <w:pStyle w:val="Heading2"/>
+        <w:rPr>
+          <w:rFonts w:eastAsia="Times New Roman"/>
+        </w:rPr>
+      </w:pPr>
+    </w:p>
+    <w:p>
+      <w:pPr>
+        <w:pStyle w:val="Heading2"/>
+        <w:rPr>
+          <w:rFonts w:eastAsia="Times New Roman"/>
+        </w:rPr>
+      </w:pPr>
+    </w:p>
+    <w:p>
+      <w:pPr>
+        <w:pStyle w:val="Heading2"/>
+        <w:rPr>
+          <w:rFonts w:eastAsia="Times New Roman"/>
+        </w:rPr>
+      </w:pPr>
+    </w:p>
+    <w:p>
+      <w:pPr>
+        <w:pStyle w:val="Heading2"/>
+        <w:rPr>
+          <w:rFonts w:eastAsia="Times New Roman"/>
+        </w:rPr>
+      </w:pPr>
+    </w:p>
+    <w:p>
+      <w:pPr>
+        <w:pStyle w:val="Heading2"/>
+        <w:rPr>
+          <w:rFonts w:eastAsia="Times New Roman"/>
+        </w:rPr>
+      </w:pPr>
+    </w:p>
+    <w:p>
+      <w:pPr>
+        <w:pStyle w:val="Heading2"/>
+        <w:rPr>
+          <w:rFonts w:eastAsia="Times New Roman"/>
+        </w:rPr>
+      </w:pPr>
+    </w:p>
+    <w:p>
+      <w:pPr>
+        <w:pStyle w:val="Heading2"/>
+        <w:rPr>
+          <w:rFonts w:eastAsia="Times New Roman"/>
+        </w:rPr>
+      </w:pPr>
+      <w:r>
+        <w:rPr>
+          <w:rFonts w:eastAsia="Times New Roman"/>
+        </w:rPr>
         <w:t xml:space="preserve">SYSTEM FEATURE </w:t>
       </w:r>
       <w:r>
         <w:rPr>
           <w:rFonts w:eastAsia="Times New Roman"/>
         </w:rPr>
-        <w:t>3</w:t>
+        <w:t>4</w:t>
       </w:r>
       <w:r>
         <w:rPr>
           <w:rFonts w:eastAsia="Times New Roman"/>
         </w:rPr>
-        <w:t xml:space="preserve">: </w:t>
-      </w:r>
-      <w:r>
-        <w:rPr>
-          <w:rFonts w:eastAsia="Times New Roman"/>
-        </w:rPr>
-        <w:t xml:space="preserve">Adding new books to the books.csv </w:t>
-      </w:r>
-      <w:proofErr w:type="gramStart"/>
-      <w:r>
-        <w:rPr>
-          <w:rFonts w:eastAsia="Times New Roman"/>
-        </w:rPr>
-        <w:t>file</w:t>
-      </w:r>
-      <w:proofErr w:type="gramEnd"/>
+        <w:t>: Adding new books to the books.csv file</w:t>
+      </w:r>
     </w:p>
     <w:p>
       <w:pPr>
@@ -4516,72 +4483,7 @@
                 <w:sz w:val="18"/>
                 <w:szCs w:val="18"/>
               </w:rPr>
-              <w:t>When choosing th</w:t>
-            </w:r>
-            <w:r>
-              <w:rPr>
-                <w:sz w:val="18"/>
-                <w:szCs w:val="18"/>
-              </w:rPr>
-              <w:t>e</w:t>
-            </w:r>
-            <w:r>
-              <w:rPr>
-                <w:sz w:val="18"/>
-                <w:szCs w:val="18"/>
-              </w:rPr>
-              <w:t xml:space="preserve"> option</w:t>
-            </w:r>
-            <w:r>
-              <w:rPr>
-                <w:sz w:val="18"/>
-                <w:szCs w:val="18"/>
-              </w:rPr>
-              <w:t xml:space="preserve"> to add a book to the list</w:t>
-            </w:r>
-            <w:r>
-              <w:rPr>
-                <w:sz w:val="18"/>
-                <w:szCs w:val="18"/>
-              </w:rPr>
-              <w:t xml:space="preserve"> the</w:t>
-            </w:r>
-            <w:r>
-              <w:rPr>
-                <w:sz w:val="18"/>
-                <w:szCs w:val="18"/>
-              </w:rPr>
-              <w:t xml:space="preserve"> user</w:t>
-            </w:r>
-            <w:r>
-              <w:rPr>
-                <w:sz w:val="18"/>
-                <w:szCs w:val="18"/>
-              </w:rPr>
-              <w:t xml:space="preserve"> will be prompted to enter an ISBN, Title, Author, Year, Publishing, Description, and Genre.</w:t>
-            </w:r>
-            <w:r>
-              <w:rPr>
-                <w:sz w:val="18"/>
-                <w:szCs w:val="18"/>
-              </w:rPr>
-              <w:t xml:space="preserve"> The information will then be </w:t>
-            </w:r>
-            <w:proofErr w:type="gramStart"/>
-            <w:r>
-              <w:rPr>
-                <w:sz w:val="18"/>
-                <w:szCs w:val="18"/>
-              </w:rPr>
-              <w:t>wrote</w:t>
-            </w:r>
-            <w:proofErr w:type="gramEnd"/>
-            <w:r>
-              <w:rPr>
-                <w:sz w:val="18"/>
-                <w:szCs w:val="18"/>
-              </w:rPr>
-              <w:t xml:space="preserve"> and added to the end of the books.csv file.</w:t>
+              <w:t>When choosing the option to add a book to the list the user will be prompted to enter an ISBN, Title, Author, Year, Publishing, Description, and Genre. The information will then be wrote and added to the end of the books.csv file.</w:t>
             </w:r>
           </w:p>
         </w:tc>
@@ -4964,21 +4866,7 @@
         <w:rPr>
           <w:rFonts w:ascii="Century Gothic" w:hAnsi="Century Gothic"/>
         </w:rPr>
-        <w:t xml:space="preserve">The user will need to have the </w:t>
-      </w:r>
-      <w:proofErr w:type="spellStart"/>
-      <w:r>
-        <w:rPr>
-          <w:rFonts w:ascii="Century Gothic" w:hAnsi="Century Gothic"/>
-        </w:rPr>
-        <w:t>RapidCSV</w:t>
-      </w:r>
-      <w:proofErr w:type="spellEnd"/>
-      <w:r>
-        <w:rPr>
-          <w:rFonts w:ascii="Century Gothic" w:hAnsi="Century Gothic"/>
-        </w:rPr>
-        <w:t xml:space="preserve"> librar</w:t>
+        <w:t>The user will need to have the RapidCSV librar</w:t>
       </w:r>
       <w:r>
         <w:rPr>
@@ -5030,16 +4918,8 @@
         <w:rPr>
           <w:rFonts w:ascii="Century Gothic" w:hAnsi="Century Gothic"/>
         </w:rPr>
-        <w:t xml:space="preserve">make use of the Boost libraries hashing </w:t>
-      </w:r>
-      <w:proofErr w:type="gramStart"/>
-      <w:r>
-        <w:rPr>
-          <w:rFonts w:ascii="Century Gothic" w:hAnsi="Century Gothic"/>
-        </w:rPr>
-        <w:t>functions</w:t>
-      </w:r>
-      <w:proofErr w:type="gramEnd"/>
+        <w:t>make use of the Boost libraries hashing functions</w:t>
+      </w:r>
     </w:p>
     <w:p>
       <w:pPr>
@@ -5303,181 +5183,140 @@
           <w:rFonts w:ascii="Century Gothic" w:hAnsi="Century Gothic"/>
           <w:sz w:val="21"/>
         </w:rPr>
-        <w:t>, so our .</w:t>
-      </w:r>
-      <w:proofErr w:type="spellStart"/>
+        <w:t>, so our .cpp</w:t>
+      </w:r>
       <w:r>
         <w:rPr>
           <w:rFonts w:ascii="Century Gothic" w:hAnsi="Century Gothic"/>
           <w:sz w:val="21"/>
         </w:rPr>
-        <w:t>cpp</w:t>
+        <w:t>’s</w:t>
       </w:r>
       <w:r>
         <w:rPr>
           <w:rFonts w:ascii="Century Gothic" w:hAnsi="Century Gothic"/>
           <w:sz w:val="21"/>
         </w:rPr>
-        <w:t>’s</w:t>
-      </w:r>
-      <w:proofErr w:type="spellEnd"/>
+        <w:t>,</w:t>
+      </w:r>
       <w:r>
         <w:rPr>
           <w:rFonts w:ascii="Century Gothic" w:hAnsi="Century Gothic"/>
           <w:sz w:val="21"/>
         </w:rPr>
-        <w:t>,</w:t>
+        <w:t xml:space="preserve"> our</w:t>
       </w:r>
       <w:r>
         <w:rPr>
           <w:rFonts w:ascii="Century Gothic" w:hAnsi="Century Gothic"/>
           <w:sz w:val="21"/>
         </w:rPr>
-        <w:t xml:space="preserve"> our</w:t>
+        <w:t xml:space="preserve"> .h</w:t>
       </w:r>
       <w:r>
         <w:rPr>
           <w:rFonts w:ascii="Century Gothic" w:hAnsi="Century Gothic"/>
           <w:sz w:val="21"/>
         </w:rPr>
-        <w:t xml:space="preserve"> .h</w:t>
+        <w:t>’s, and any .j</w:t>
       </w:r>
       <w:r>
         <w:rPr>
           <w:rFonts w:ascii="Century Gothic" w:hAnsi="Century Gothic"/>
           <w:sz w:val="21"/>
         </w:rPr>
-        <w:t>’s, and any .</w:t>
-      </w:r>
-      <w:proofErr w:type="spellStart"/>
+        <w:t>son and .csv</w:t>
+      </w:r>
       <w:r>
         <w:rPr>
           <w:rFonts w:ascii="Century Gothic" w:hAnsi="Century Gothic"/>
           <w:sz w:val="21"/>
         </w:rPr>
-        <w:t>j</w:t>
+        <w:t xml:space="preserve"> that we’ve</w:t>
       </w:r>
       <w:r>
         <w:rPr>
           <w:rFonts w:ascii="Century Gothic" w:hAnsi="Century Gothic"/>
           <w:sz w:val="21"/>
         </w:rPr>
-        <w:t>son</w:t>
-      </w:r>
-      <w:proofErr w:type="spellEnd"/>
+        <w:t xml:space="preserve"> made</w:t>
+      </w:r>
       <w:r>
         <w:rPr>
           <w:rFonts w:ascii="Century Gothic" w:hAnsi="Century Gothic"/>
           <w:sz w:val="21"/>
         </w:rPr>
-        <w:t xml:space="preserve"> and .csv</w:t>
+        <w:t xml:space="preserve"> shou</w:t>
       </w:r>
       <w:r>
         <w:rPr>
           <w:rFonts w:ascii="Century Gothic" w:hAnsi="Century Gothic"/>
           <w:sz w:val="21"/>
         </w:rPr>
-        <w:t xml:space="preserve"> that we’ve</w:t>
+        <w:t>ld also be listed here</w:t>
       </w:r>
       <w:r>
         <w:rPr>
           <w:rFonts w:ascii="Century Gothic" w:hAnsi="Century Gothic"/>
           <w:sz w:val="21"/>
         </w:rPr>
-        <w:t xml:space="preserve"> made</w:t>
+        <w:t xml:space="preserve">, but </w:t>
       </w:r>
       <w:r>
         <w:rPr>
           <w:rFonts w:ascii="Century Gothic" w:hAnsi="Century Gothic"/>
           <w:sz w:val="21"/>
         </w:rPr>
-        <w:t xml:space="preserve"> shou</w:t>
+        <w:t xml:space="preserve">do </w:t>
       </w:r>
       <w:r>
         <w:rPr>
           <w:rFonts w:ascii="Century Gothic" w:hAnsi="Century Gothic"/>
           <w:sz w:val="21"/>
         </w:rPr>
-        <w:t>ld also be listed here</w:t>
+        <w:t>not</w:t>
       </w:r>
       <w:r>
         <w:rPr>
           <w:rFonts w:ascii="Century Gothic" w:hAnsi="Century Gothic"/>
           <w:sz w:val="21"/>
         </w:rPr>
-        <w:t xml:space="preserve">, but </w:t>
+        <w:t xml:space="preserve"> include</w:t>
       </w:r>
       <w:r>
         <w:rPr>
           <w:rFonts w:ascii="Century Gothic" w:hAnsi="Century Gothic"/>
           <w:sz w:val="21"/>
         </w:rPr>
-        <w:t xml:space="preserve">do </w:t>
+        <w:t xml:space="preserve"> any </w:t>
       </w:r>
       <w:r>
         <w:rPr>
           <w:rFonts w:ascii="Century Gothic" w:hAnsi="Century Gothic"/>
           <w:sz w:val="21"/>
         </w:rPr>
-        <w:t>not</w:t>
+        <w:t xml:space="preserve">of the </w:t>
       </w:r>
       <w:r>
         <w:rPr>
           <w:rFonts w:ascii="Century Gothic" w:hAnsi="Century Gothic"/>
           <w:sz w:val="21"/>
         </w:rPr>
-        <w:t xml:space="preserve"> include</w:t>
+        <w:t>files that</w:t>
       </w:r>
       <w:r>
         <w:rPr>
           <w:rFonts w:ascii="Century Gothic" w:hAnsi="Century Gothic"/>
           <w:sz w:val="21"/>
         </w:rPr>
-        <w:t xml:space="preserve"> any </w:t>
+        <w:t xml:space="preserve"> were given to us as part</w:t>
       </w:r>
       <w:r>
         <w:rPr>
           <w:rFonts w:ascii="Century Gothic" w:hAnsi="Century Gothic"/>
           <w:sz w:val="21"/>
         </w:rPr>
-        <w:t xml:space="preserve">of the </w:t>
-      </w:r>
-      <w:r>
-        <w:rPr>
-          <w:rFonts w:ascii="Century Gothic" w:hAnsi="Century Gothic"/>
-          <w:sz w:val="21"/>
-        </w:rPr>
-        <w:t>files that</w:t>
-      </w:r>
-      <w:r>
-        <w:rPr>
-          <w:rFonts w:ascii="Century Gothic" w:hAnsi="Century Gothic"/>
-          <w:sz w:val="21"/>
-        </w:rPr>
-        <w:t xml:space="preserve"> were given to us as part</w:t>
-      </w:r>
-      <w:r>
-        <w:rPr>
-          <w:rFonts w:ascii="Century Gothic" w:hAnsi="Century Gothic"/>
-          <w:sz w:val="21"/>
-        </w:rPr>
-        <w:t xml:space="preserve"> of the assignment, i.e. the “</w:t>
-      </w:r>
-      <w:proofErr w:type="spellStart"/>
-      <w:r>
-        <w:rPr>
-          <w:rFonts w:ascii="Century Gothic" w:hAnsi="Century Gothic"/>
-          <w:sz w:val="21"/>
-        </w:rPr>
-        <w:t>books.json</w:t>
-      </w:r>
-      <w:proofErr w:type="spellEnd"/>
-      <w:r>
-        <w:rPr>
-          <w:rFonts w:ascii="Century Gothic" w:hAnsi="Century Gothic"/>
-          <w:sz w:val="21"/>
-        </w:rPr>
-        <w:t xml:space="preserve">” and “books.csv” </w:t>
+        <w:t xml:space="preserve"> of the assignment, i.e. the “books.json” and “books.csv” </w:t>
       </w:r>
       <w:r>
         <w:rPr>
@@ -5612,14 +5451,12 @@
           <w:rFonts w:ascii="Century Gothic" w:hAnsi="Century Gothic"/>
         </w:rPr>
       </w:pPr>
-      <w:proofErr w:type="spellStart"/>
       <w:r>
         <w:rPr>
           <w:rFonts w:ascii="Century Gothic" w:hAnsi="Century Gothic"/>
         </w:rPr>
         <w:t>rapidcsv.h</w:t>
       </w:r>
-      <w:proofErr w:type="spellEnd"/>
     </w:p>
     <w:p>
       <w:pPr>
@@ -5650,14 +5487,12 @@
           <w:rFonts w:ascii="Century Gothic" w:hAnsi="Century Gothic"/>
         </w:rPr>
       </w:pPr>
-      <w:proofErr w:type="spellStart"/>
       <w:r>
         <w:rPr>
           <w:rFonts w:ascii="Century Gothic" w:hAnsi="Century Gothic"/>
         </w:rPr>
         <w:t>BackEnd.h</w:t>
       </w:r>
-      <w:proofErr w:type="spellEnd"/>
     </w:p>
     <w:p>
       <w:pPr>
@@ -5688,14 +5523,12 @@
           <w:rFonts w:ascii="Century Gothic" w:hAnsi="Century Gothic"/>
         </w:rPr>
       </w:pPr>
-      <w:proofErr w:type="spellStart"/>
       <w:r>
         <w:rPr>
           <w:rFonts w:ascii="Century Gothic" w:hAnsi="Century Gothic"/>
         </w:rPr>
         <w:t>Book.h</w:t>
       </w:r>
-      <w:proofErr w:type="spellEnd"/>
     </w:p>
     <w:p>
       <w:pPr>
@@ -5726,14 +5559,12 @@
           <w:rFonts w:ascii="Century Gothic" w:hAnsi="Century Gothic"/>
         </w:rPr>
       </w:pPr>
-      <w:proofErr w:type="spellStart"/>
       <w:r>
         <w:rPr>
           <w:rFonts w:ascii="Century Gothic" w:hAnsi="Century Gothic"/>
         </w:rPr>
         <w:t>rapidcsv.h</w:t>
       </w:r>
-      <w:proofErr w:type="spellEnd"/>
     </w:p>
     <w:p>
       <w:pPr>
@@ -5782,14 +5613,12 @@
           <w:rFonts w:ascii="Century Gothic" w:hAnsi="Century Gothic"/>
         </w:rPr>
       </w:pPr>
-      <w:proofErr w:type="spellStart"/>
       <w:r>
         <w:rPr>
           <w:rFonts w:ascii="Century Gothic" w:hAnsi="Century Gothic"/>
         </w:rPr>
         <w:t>Menu.h</w:t>
       </w:r>
-      <w:proofErr w:type="spellEnd"/>
     </w:p>
     <w:p>
       <w:pPr>
@@ -5802,14 +5631,12 @@
           <w:rFonts w:ascii="Century Gothic" w:hAnsi="Century Gothic"/>
         </w:rPr>
       </w:pPr>
-      <w:proofErr w:type="spellStart"/>
       <w:r>
         <w:rPr>
           <w:rFonts w:ascii="Century Gothic" w:hAnsi="Century Gothic"/>
         </w:rPr>
         <w:t>MenuItem.h</w:t>
       </w:r>
-      <w:proofErr w:type="spellEnd"/>
     </w:p>
     <w:p>
       <w:pPr>
@@ -5840,14 +5667,12 @@
           <w:rFonts w:ascii="Century Gothic" w:hAnsi="Century Gothic"/>
         </w:rPr>
       </w:pPr>
-      <w:proofErr w:type="spellStart"/>
       <w:r>
         <w:rPr>
           <w:rFonts w:ascii="Century Gothic" w:hAnsi="Century Gothic"/>
         </w:rPr>
         <w:t>Utilities.h</w:t>
       </w:r>
-      <w:proofErr w:type="spellEnd"/>
     </w:p>
     <w:p>
       <w:pPr>
@@ -5878,14 +5703,12 @@
           <w:rFonts w:ascii="Century Gothic" w:hAnsi="Century Gothic"/>
         </w:rPr>
       </w:pPr>
-      <w:proofErr w:type="spellStart"/>
       <w:r>
         <w:rPr>
           <w:rFonts w:ascii="Century Gothic" w:hAnsi="Century Gothic"/>
         </w:rPr>
         <w:t>hash_password.h</w:t>
       </w:r>
-      <w:proofErr w:type="spellEnd"/>
     </w:p>
     <w:p>
       <w:pPr>
@@ -5904,14 +5727,12 @@
         </w:rPr>
         <w:t xml:space="preserve">boost </w:t>
       </w:r>
-      <w:proofErr w:type="gramStart"/>
       <w:r>
         <w:rPr>
           <w:rFonts w:ascii="Century Gothic" w:hAnsi="Century Gothic"/>
         </w:rPr>
         <w:t>library</w:t>
       </w:r>
-      <w:proofErr w:type="gramEnd"/>
     </w:p>
     <w:p>
       <w:pPr>
@@ -6034,67 +5855,43 @@
           <w:rFonts w:ascii="Century Gothic" w:hAnsi="Century Gothic"/>
           <w:sz w:val="21"/>
         </w:rPr>
-        <w:t xml:space="preserve">for this turn in. </w:t>
-      </w:r>
-      <w:proofErr w:type="gramStart"/>
+        <w:t>for this turn in. So TEST TEST TEST!!!</w:t>
+      </w:r>
       <w:r>
         <w:rPr>
           <w:rFonts w:ascii="Century Gothic" w:hAnsi="Century Gothic"/>
           <w:sz w:val="21"/>
         </w:rPr>
-        <w:t>So</w:t>
-      </w:r>
-      <w:proofErr w:type="gramEnd"/>
+        <w:t xml:space="preserve"> Everybody</w:t>
+      </w:r>
       <w:r>
         <w:rPr>
           <w:rFonts w:ascii="Century Gothic" w:hAnsi="Century Gothic"/>
           <w:sz w:val="21"/>
         </w:rPr>
-        <w:t xml:space="preserve"> TEST </w:t>
-      </w:r>
-      <w:proofErr w:type="spellStart"/>
+        <w:t>,</w:t>
+      </w:r>
       <w:r>
         <w:rPr>
           <w:rFonts w:ascii="Century Gothic" w:hAnsi="Century Gothic"/>
           <w:sz w:val="21"/>
         </w:rPr>
-        <w:t>TEST</w:t>
-      </w:r>
-      <w:proofErr w:type="spellEnd"/>
+        <w:t xml:space="preserve"> test your code</w:t>
+      </w:r>
       <w:r>
         <w:rPr>
           <w:rFonts w:ascii="Century Gothic" w:hAnsi="Century Gothic"/>
           <w:sz w:val="21"/>
         </w:rPr>
-        <w:t xml:space="preserve"> TEST!!!</w:t>
+        <w:t xml:space="preserve"> and </w:t>
       </w:r>
       <w:r>
         <w:rPr>
           <w:rFonts w:ascii="Century Gothic" w:hAnsi="Century Gothic"/>
           <w:sz w:val="21"/>
         </w:rPr>
-        <w:t xml:space="preserve"> Everybody</w:t>
-      </w:r>
-      <w:r>
-        <w:rPr>
-          <w:rFonts w:ascii="Century Gothic" w:hAnsi="Century Gothic"/>
-          <w:sz w:val="21"/>
-        </w:rPr>
-        <w:t>,</w:t>
-      </w:r>
-      <w:r>
-        <w:rPr>
-          <w:rFonts w:ascii="Century Gothic" w:hAnsi="Century Gothic"/>
-          <w:sz w:val="21"/>
-        </w:rPr>
-        <w:t xml:space="preserve"> test your code</w:t>
-      </w:r>
-      <w:r>
-        <w:rPr>
-          <w:rFonts w:ascii="Century Gothic" w:hAnsi="Century Gothic"/>
-          <w:sz w:val="21"/>
-        </w:rPr>
-        <w:t xml:space="preserve"> and communicate </w:t>
+        <w:lastRenderedPageBreak/>
+        <w:t xml:space="preserve">communicate </w:t>
       </w:r>
       <w:r>
         <w:rPr>
@@ -6521,6 +6318,15 @@
                 <w:szCs w:val="18"/>
               </w:rPr>
             </w:pPr>
+            <w:r>
+              <w:rPr>
+                <w:rFonts w:ascii="Century Gothic" w:hAnsi="Century Gothic"/>
+                <w:color w:val="000000"/>
+                <w:sz w:val="18"/>
+                <w:szCs w:val="18"/>
+              </w:rPr>
+              <w:t>Mike D</w:t>
+            </w:r>
           </w:p>
         </w:tc>
       </w:tr>
@@ -6563,7 +6369,6 @@
                 <w:sz w:val="18"/>
                 <w:szCs w:val="18"/>
               </w:rPr>
-              <w:lastRenderedPageBreak/>
               <w:t>1</w:t>
             </w:r>
           </w:p>
@@ -6633,6 +6438,15 @@
                 <w:szCs w:val="18"/>
               </w:rPr>
             </w:pPr>
+            <w:r>
+              <w:rPr>
+                <w:rFonts w:ascii="Century Gothic" w:hAnsi="Century Gothic"/>
+                <w:color w:val="000000"/>
+                <w:sz w:val="18"/>
+                <w:szCs w:val="18"/>
+              </w:rPr>
+              <w:t>Christopher R</w:t>
+            </w:r>
           </w:p>
         </w:tc>
       </w:tr>
@@ -6744,6 +6558,15 @@
                 <w:szCs w:val="18"/>
               </w:rPr>
             </w:pPr>
+            <w:r>
+              <w:rPr>
+                <w:rFonts w:ascii="Century Gothic" w:hAnsi="Century Gothic"/>
+                <w:color w:val="000000"/>
+                <w:sz w:val="18"/>
+                <w:szCs w:val="18"/>
+              </w:rPr>
+              <w:t>Jacob W</w:t>
+            </w:r>
           </w:p>
         </w:tc>
       </w:tr>

</xml_diff>